<commit_message>
Essay completed to point 15
</commit_message>
<xml_diff>
--- a/Data Vis Essay.docx
+++ b/Data Vis Essay.docx
@@ -1753,7 +1753,55 @@
         <w:rPr>
           <w:rFonts w:ascii="Times New Roman" w:hAnsi="Times New Roman" w:cs="Times New Roman"/>
         </w:rPr>
-        <w:t xml:space="preserve">The ordering of the map scene is in a form of random access. Audience can pick the scene, by selecting the year or scale, in any other they wish. The ordering of the map scene to the stacked bar chart scene is, however, user-directed. The stacked-bar chart scene can only be accessed upon clicking the country as this scene act as a drilldown for each country. As for the introductory slides, the scene ordering </w:t>
+        <w:t>The ordering of the map scene is in a form of random access. Audience can pick the scene, by selecting the year or scale, in any other they wish.</w:t>
+      </w:r>
+      <w:r>
+        <w:rPr>
+          <w:rFonts w:ascii="Times New Roman" w:hAnsi="Times New Roman" w:cs="Times New Roman"/>
+        </w:rPr>
+        <w:t xml:space="preserve"> The values of each country are represent by their highlight fills using a colour gradient (11).</w:t>
+      </w:r>
+      <w:r>
+        <w:rPr>
+          <w:rFonts w:ascii="Times New Roman" w:hAnsi="Times New Roman" w:cs="Times New Roman"/>
+        </w:rPr>
+        <w:t xml:space="preserve"> The ordering of the map scene to the stacked bar chart scene is, however,</w:t>
+      </w:r>
+      <w:r>
+        <w:rPr>
+          <w:rFonts w:ascii="Times New Roman" w:hAnsi="Times New Roman" w:cs="Times New Roman"/>
+        </w:rPr>
+        <w:t xml:space="preserve"> more</w:t>
+      </w:r>
+      <w:r>
+        <w:rPr>
+          <w:rFonts w:ascii="Times New Roman" w:hAnsi="Times New Roman" w:cs="Times New Roman"/>
+        </w:rPr>
+        <w:t xml:space="preserve"> user-directed. The stacked-bar chart scene can only be accessed upon clicking the country as this scene act as a drilldown for each country</w:t>
+      </w:r>
+      <w:r>
+        <w:rPr>
+          <w:rFonts w:ascii="Times New Roman" w:hAnsi="Times New Roman" w:cs="Times New Roman"/>
+        </w:rPr>
+        <w:t xml:space="preserve"> (11)</w:t>
+      </w:r>
+      <w:r>
+        <w:rPr>
+          <w:rFonts w:ascii="Times New Roman" w:hAnsi="Times New Roman" w:cs="Times New Roman"/>
+        </w:rPr>
+        <w:t>.</w:t>
+      </w:r>
+      <w:r>
+        <w:rPr>
+          <w:rFonts w:ascii="Times New Roman" w:hAnsi="Times New Roman" w:cs="Times New Roman"/>
+        </w:rPr>
+        <w:t xml:space="preserve"> Within the stacked bar chart, the data are ordering in a time series fashion, from the earliest year to the latest, this allows the audience to be able to visual deduce the trend of the disasters frequencies and thus, the effects of climate change on that country (11).</w:t>
+      </w:r>
+      <w:r>
+        <w:rPr>
+          <w:rFonts w:ascii="Times New Roman" w:hAnsi="Times New Roman" w:cs="Times New Roman"/>
+        </w:rPr>
+        <w:t xml:space="preserve"> As for the introductory slides, the scene ordering </w:t>
       </w:r>
       <w:r>
         <w:rPr>
@@ -1766,6 +1814,75 @@
           <w:rFonts w:ascii="Times New Roman" w:hAnsi="Times New Roman" w:cs="Times New Roman"/>
         </w:rPr>
         <w:t xml:space="preserve"> </w:t>
+      </w:r>
+      <w:r>
+        <w:rPr>
+          <w:rFonts w:ascii="Times New Roman" w:hAnsi="Times New Roman" w:cs="Times New Roman"/>
+        </w:rPr>
+        <w:t>linear as user can only progress forward (10). The charts used in the introductory slides are also arranged in a time linear fashion similarly for users to easily observe trends and correlations between the data (11).</w:t>
+      </w:r>
+    </w:p>
+    <w:p>
+      <w:pPr>
+        <w:rPr>
+          <w:rFonts w:ascii="Times New Roman" w:hAnsi="Times New Roman" w:cs="Times New Roman"/>
+        </w:rPr>
+      </w:pPr>
+      <w:r>
+        <w:rPr>
+          <w:rFonts w:ascii="Times New Roman" w:hAnsi="Times New Roman" w:cs="Times New Roman"/>
+        </w:rPr>
+        <w:t>Annotations are utilise in this map chart, coloured similarly with the map for easy viewing. They are useful in pointing out important parts of the chart and bringing audience’s attention to those areas (12). The template used for these annotations are precise point labelling, indicating the country with the highest value at every scene (13). All 8 map scenes have annotations in them, pointing the</w:t>
+      </w:r>
+      <w:r>
+        <w:rPr>
+          <w:rFonts w:ascii="Times New Roman" w:hAnsi="Times New Roman" w:cs="Times New Roman"/>
+        </w:rPr>
+        <w:t xml:space="preserve"> highest,</w:t>
+      </w:r>
+      <w:r>
+        <w:rPr>
+          <w:rFonts w:ascii="Times New Roman" w:hAnsi="Times New Roman" w:cs="Times New Roman"/>
+        </w:rPr>
+        <w:t xml:space="preserve"> </w:t>
+      </w:r>
+      <w:r>
+        <w:rPr>
+          <w:rFonts w:ascii="Times New Roman" w:hAnsi="Times New Roman" w:cs="Times New Roman"/>
+        </w:rPr>
+        <w:t>darkest coloured country, with consistent formats, text and colourings (based on the map scale). They are, thus, effective in bringing users’ attention to important details quickly. This is also mainly because colour scale alone is not adequate for identifying the highest value due to closely similar colours around (14).</w:t>
+      </w:r>
+      <w:r>
+        <w:rPr>
+          <w:rFonts w:ascii="Times New Roman" w:hAnsi="Times New Roman" w:cs="Times New Roman"/>
+        </w:rPr>
+        <w:t xml:space="preserve"> </w:t>
+      </w:r>
+    </w:p>
+    <w:p>
+      <w:pPr>
+        <w:rPr>
+          <w:rFonts w:ascii="Times New Roman" w:hAnsi="Times New Roman" w:cs="Times New Roman"/>
+        </w:rPr>
+      </w:pPr>
+      <w:r>
+        <w:rPr>
+          <w:rFonts w:ascii="Times New Roman" w:hAnsi="Times New Roman" w:cs="Times New Roman"/>
+        </w:rPr>
+        <w:t>There are, in total, 6 parameters in this visualisation (Year: 1990, 2000, 2010, 2019 &amp; Scale: Temperature Rise and CO</w:t>
+      </w:r>
+      <w:r>
+        <w:rPr>
+          <w:rFonts w:ascii="Times New Roman" w:hAnsi="Times New Roman" w:cs="Times New Roman"/>
+          <w:vertAlign w:val="subscript"/>
+        </w:rPr>
+        <w:t xml:space="preserve">2 </w:t>
+      </w:r>
+      <w:r>
+        <w:rPr>
+          <w:rFonts w:ascii="Times New Roman" w:hAnsi="Times New Roman" w:cs="Times New Roman"/>
+        </w:rPr>
+        <w:t>Emission) (15)</w:t>
       </w:r>
     </w:p>
     <w:sectPr>

</xml_diff>

<commit_message>
final essay draft 2
</commit_message>
<xml_diff>
--- a/Data Vis Essay.docx
+++ b/Data Vis Essay.docx
@@ -4,6 +4,40 @@
   <w:body>
     <w:p>
       <w:pPr>
+        <w:spacing w:after="0"/>
+        <w:rPr>
+          <w:rFonts w:ascii="Times New Roman" w:hAnsi="Times New Roman" w:cs="Times New Roman"/>
+        </w:rPr>
+      </w:pPr>
+      <w:r>
+        <w:rPr>
+          <w:rFonts w:ascii="Times New Roman" w:hAnsi="Times New Roman" w:cs="Times New Roman"/>
+        </w:rPr>
+        <w:t>Name: Lee Chun Chie</w:t>
+      </w:r>
+    </w:p>
+    <w:p>
+      <w:pPr>
+        <w:spacing w:after="0"/>
+        <w:rPr>
+          <w:rFonts w:ascii="Times New Roman" w:hAnsi="Times New Roman" w:cs="Times New Roman"/>
+        </w:rPr>
+      </w:pPr>
+      <w:r>
+        <w:rPr>
+          <w:rFonts w:ascii="Times New Roman" w:hAnsi="Times New Roman" w:cs="Times New Roman"/>
+        </w:rPr>
+        <w:t xml:space="preserve">Webpage link: </w:t>
+      </w:r>
+      <w:r>
+        <w:rPr>
+          <w:rFonts w:ascii="Times New Roman" w:hAnsi="Times New Roman" w:cs="Times New Roman"/>
+        </w:rPr>
+        <w:t>https://lcc234.github.io/narrative-vis/default.html</w:t>
+      </w:r>
+    </w:p>
+    <w:p>
+      <w:pPr>
         <w:jc w:val="center"/>
         <w:rPr>
           <w:rFonts w:ascii="Times New Roman" w:hAnsi="Times New Roman" w:cs="Times New Roman"/>
@@ -11,39 +45,47 @@
           <w:u w:val="single"/>
         </w:rPr>
       </w:pPr>
-      <w:r>
+    </w:p>
+    <w:p>
+      <w:pPr>
+        <w:jc w:val="center"/>
         <w:rPr>
           <w:rFonts w:ascii="Times New Roman" w:hAnsi="Times New Roman" w:cs="Times New Roman"/>
           <w:b/>
           <w:u w:val="single"/>
         </w:rPr>
-        <w:t>Narrative Visualisation Essay</w:t>
-      </w:r>
-    </w:p>
-    <w:p>
-      <w:pPr>
-        <w:rPr>
-          <w:rFonts w:ascii="Times New Roman" w:hAnsi="Times New Roman" w:cs="Times New Roman"/>
-        </w:rPr>
-      </w:pPr>
-    </w:p>
-    <w:p>
-      <w:pPr>
-        <w:rPr>
-          <w:rFonts w:ascii="Times New Roman" w:hAnsi="Times New Roman" w:cs="Times New Roman"/>
-        </w:rPr>
-      </w:pPr>
-      <w:r>
-        <w:rPr>
-          <w:rFonts w:ascii="Times New Roman" w:hAnsi="Times New Roman" w:cs="Times New Roman"/>
-        </w:rPr>
-        <w:t xml:space="preserve">Webpage link: </w:t>
-      </w:r>
-      <w:r>
-        <w:rPr>
-          <w:rFonts w:ascii="Times New Roman" w:hAnsi="Times New Roman" w:cs="Times New Roman"/>
-        </w:rPr>
-        <w:t>https://lcc234.github.io/narrative-vis/default.html</w:t>
+      </w:pPr>
+      <w:r>
+        <w:rPr>
+          <w:rFonts w:ascii="Times New Roman" w:hAnsi="Times New Roman" w:cs="Times New Roman"/>
+          <w:b/>
+          <w:u w:val="single"/>
+        </w:rPr>
+        <w:t xml:space="preserve">Narrative Visualisation </w:t>
+      </w:r>
+      <w:r>
+        <w:rPr>
+          <w:rFonts w:ascii="Times New Roman" w:hAnsi="Times New Roman" w:cs="Times New Roman"/>
+          <w:b/>
+          <w:u w:val="single"/>
+        </w:rPr>
+        <w:t>Essay</w:t>
+      </w:r>
+      <w:r>
+        <w:rPr>
+          <w:rFonts w:ascii="Times New Roman" w:hAnsi="Times New Roman" w:cs="Times New Roman"/>
+          <w:b/>
+          <w:u w:val="single"/>
+        </w:rPr>
+        <w:t xml:space="preserve"> – The </w:t>
+      </w:r>
+      <w:r>
+        <w:rPr>
+          <w:rFonts w:ascii="Times New Roman" w:hAnsi="Times New Roman" w:cs="Times New Roman"/>
+          <w:b/>
+          <w:u w:val="single"/>
+        </w:rPr>
+        <w:t>Climate Change Dashboard</w:t>
       </w:r>
     </w:p>
     <w:p>
@@ -95,7 +137,15 @@
         <w:rPr>
           <w:rFonts w:ascii="Times New Roman" w:hAnsi="Times New Roman" w:cs="Times New Roman"/>
         </w:rPr>
-        <w:t xml:space="preserve">, though the effects might be more apparent from a global perspective. </w:t>
+        <w:t>, though the effects might be more apparent from a global perspective</w:t>
+      </w:r>
+      <w:bookmarkStart w:id="0" w:name="_GoBack"/>
+      <w:bookmarkEnd w:id="0"/>
+      <w:r>
+        <w:rPr>
+          <w:rFonts w:ascii="Times New Roman" w:hAnsi="Times New Roman" w:cs="Times New Roman"/>
+        </w:rPr>
+        <w:t xml:space="preserve">. </w:t>
       </w:r>
       <w:r>
         <w:rPr>
@@ -850,39 +900,13 @@
         <w:rPr>
           <w:rFonts w:ascii="Times New Roman" w:hAnsi="Times New Roman" w:cs="Times New Roman"/>
         </w:rPr>
-        <w:t xml:space="preserve"> and c</w:t>
-      </w:r>
-      <w:r>
-        <w:rPr>
-          <w:rFonts w:ascii="Times New Roman" w:hAnsi="Times New Roman" w:cs="Times New Roman"/>
-        </w:rPr>
-        <w:t>lickable cursor</w:t>
-      </w:r>
-      <w:r>
-        <w:rPr>
-          <w:rFonts w:ascii="Times New Roman" w:hAnsi="Times New Roman" w:cs="Times New Roman"/>
-        </w:rPr>
-        <w:t>s on the map</w:t>
-      </w:r>
-      <w:r>
-        <w:rPr>
-          <w:rFonts w:ascii="Times New Roman" w:hAnsi="Times New Roman" w:cs="Times New Roman"/>
-        </w:rPr>
-        <w:t>,</w:t>
-      </w:r>
-      <w:r>
-        <w:rPr>
-          <w:rFonts w:ascii="Times New Roman" w:hAnsi="Times New Roman" w:cs="Times New Roman"/>
-        </w:rPr>
-        <w:t xml:space="preserve"> audience can be aware of the hovering tooltip and cli</w:t>
-      </w:r>
-      <w:bookmarkStart w:id="0" w:name="_GoBack"/>
-      <w:bookmarkEnd w:id="0"/>
-      <w:r>
-        <w:rPr>
-          <w:rFonts w:ascii="Times New Roman" w:hAnsi="Times New Roman" w:cs="Times New Roman"/>
-        </w:rPr>
-        <w:t>ckable functionalities of the map for further drilldowns</w:t>
+        <w:t xml:space="preserve"> and clickable cursors on the map</w:t>
+      </w:r>
+      <w:r>
+        <w:rPr>
+          <w:rFonts w:ascii="Times New Roman" w:hAnsi="Times New Roman" w:cs="Times New Roman"/>
+        </w:rPr>
+        <w:t>, audience can be aware of the hovering tooltip and clickable functionalities of the map for further drilldowns</w:t>
       </w:r>
       <w:r>
         <w:rPr>
@@ -929,31 +953,7 @@
         <w:rPr>
           <w:rFonts w:ascii="Times New Roman" w:hAnsi="Times New Roman" w:cs="Times New Roman"/>
         </w:rPr>
-        <w:t xml:space="preserve">* </w:t>
-      </w:r>
-      <w:r>
-        <w:rPr>
-          <w:rFonts w:ascii="Times New Roman" w:hAnsi="Times New Roman" w:cs="Times New Roman"/>
-        </w:rPr>
-        <w:t>Answers to each question</w:t>
-      </w:r>
-      <w:r>
-        <w:rPr>
-          <w:rFonts w:ascii="Times New Roman" w:hAnsi="Times New Roman" w:cs="Times New Roman"/>
-        </w:rPr>
-        <w:t xml:space="preserve"> in the grading reference</w:t>
-      </w:r>
-      <w:r>
-        <w:rPr>
-          <w:rFonts w:ascii="Times New Roman" w:hAnsi="Times New Roman" w:cs="Times New Roman"/>
-        </w:rPr>
-        <w:t xml:space="preserve"> are marked by the question number with brackets throughout the essay</w:t>
-      </w:r>
-      <w:r>
-        <w:rPr>
-          <w:rFonts w:ascii="Times New Roman" w:hAnsi="Times New Roman" w:cs="Times New Roman"/>
-        </w:rPr>
-        <w:t>.</w:t>
+        <w:t>* Answers to each question in the grading reference are marked by the question number with brackets throughout the essay.</w:t>
       </w:r>
     </w:p>
     <w:p>

</xml_diff>

<commit_message>
final essay draft 3
</commit_message>
<xml_diff>
--- a/Data Vis Essay.docx
+++ b/Data Vis Essay.docx
@@ -1,6 +1,6 @@
 
 <file path=word/document.xml><?xml version="1.0" encoding="utf-8"?>
-<w:document xmlns:wpc="http://schemas.microsoft.com/office/word/2010/wordprocessingCanvas" xmlns:cx="http://schemas.microsoft.com/office/drawing/2014/chartex" xmlns:mc="http://schemas.openxmlformats.org/markup-compatibility/2006" xmlns:o="urn:schemas-microsoft-com:office:office" xmlns:r="http://schemas.openxmlformats.org/officeDocument/2006/relationships" xmlns:m="http://schemas.openxmlformats.org/officeDocument/2006/math" xmlns:v="urn:schemas-microsoft-com:vml" xmlns:wp14="http://schemas.microsoft.com/office/word/2010/wordprocessingDrawing" xmlns:wp="http://schemas.openxmlformats.org/drawingml/2006/wordprocessingDrawing" xmlns:w10="urn:schemas-microsoft-com:office:word" xmlns:w="http://schemas.openxmlformats.org/wordprocessingml/2006/main" xmlns:w14="http://schemas.microsoft.com/office/word/2010/wordml" xmlns:w15="http://schemas.microsoft.com/office/word/2012/wordml" xmlns:w16se="http://schemas.microsoft.com/office/word/2015/wordml/symex" xmlns:wpg="http://schemas.microsoft.com/office/word/2010/wordprocessingGroup" xmlns:wpi="http://schemas.microsoft.com/office/word/2010/wordprocessingInk" xmlns:wne="http://schemas.microsoft.com/office/word/2006/wordml" xmlns:wps="http://schemas.microsoft.com/office/word/2010/wordprocessingShape" mc:Ignorable="w14 w15 w16se wp14">
+<w:document xmlns:wpc="http://schemas.microsoft.com/office/word/2010/wordprocessingCanvas" xmlns:cx="http://schemas.microsoft.com/office/drawing/2014/chartex" xmlns:cx1="http://schemas.microsoft.com/office/drawing/2015/9/8/chartex" xmlns:cx2="http://schemas.microsoft.com/office/drawing/2015/10/21/chartex" xmlns:cx3="http://schemas.microsoft.com/office/drawing/2016/5/9/chartex" xmlns:cx4="http://schemas.microsoft.com/office/drawing/2016/5/10/chartex" xmlns:cx5="http://schemas.microsoft.com/office/drawing/2016/5/11/chartex" xmlns:cx6="http://schemas.microsoft.com/office/drawing/2016/5/12/chartex" xmlns:cx7="http://schemas.microsoft.com/office/drawing/2016/5/13/chartex" xmlns:cx8="http://schemas.microsoft.com/office/drawing/2016/5/14/chartex" xmlns:mc="http://schemas.openxmlformats.org/markup-compatibility/2006" xmlns:aink="http://schemas.microsoft.com/office/drawing/2016/ink" xmlns:am3d="http://schemas.microsoft.com/office/drawing/2017/model3d" xmlns:o="urn:schemas-microsoft-com:office:office" xmlns:oel="http://schemas.microsoft.com/office/2019/extlst" xmlns:r="http://schemas.openxmlformats.org/officeDocument/2006/relationships" xmlns:m="http://schemas.openxmlformats.org/officeDocument/2006/math" xmlns:v="urn:schemas-microsoft-com:vml" xmlns:wp14="http://schemas.microsoft.com/office/word/2010/wordprocessingDrawing" xmlns:wp="http://schemas.openxmlformats.org/drawingml/2006/wordprocessingDrawing" xmlns:w10="urn:schemas-microsoft-com:office:word" xmlns:w="http://schemas.openxmlformats.org/wordprocessingml/2006/main" xmlns:w14="http://schemas.microsoft.com/office/word/2010/wordml" xmlns:w15="http://schemas.microsoft.com/office/word/2012/wordml" xmlns:w16cex="http://schemas.microsoft.com/office/word/2018/wordml/cex" xmlns:w16cid="http://schemas.microsoft.com/office/word/2016/wordml/cid" xmlns:w16="http://schemas.microsoft.com/office/word/2018/wordml" xmlns:w16sdtdh="http://schemas.microsoft.com/office/word/2020/wordml/sdtdatahash" xmlns:w16se="http://schemas.microsoft.com/office/word/2015/wordml/symex" xmlns:wpg="http://schemas.microsoft.com/office/word/2010/wordprocessingGroup" xmlns:wpi="http://schemas.microsoft.com/office/word/2010/wordprocessingInk" xmlns:wne="http://schemas.microsoft.com/office/word/2006/wordml" xmlns:wps="http://schemas.microsoft.com/office/word/2010/wordprocessingShape" mc:Ignorable="w14 w15 w16se w16cid w16 w16cex w16sdtdh wp14">
   <w:body>
     <w:p>
       <w:pPr>
@@ -77,15 +77,7 @@
           <w:b/>
           <w:u w:val="single"/>
         </w:rPr>
-        <w:t xml:space="preserve"> – The </w:t>
-      </w:r>
-      <w:r>
-        <w:rPr>
-          <w:rFonts w:ascii="Times New Roman" w:hAnsi="Times New Roman" w:cs="Times New Roman"/>
-          <w:b/>
-          <w:u w:val="single"/>
-        </w:rPr>
-        <w:t>Climate Change Dashboard</w:t>
+        <w:t xml:space="preserve"> – The Climate Change Dashboard</w:t>
       </w:r>
     </w:p>
     <w:p>
@@ -137,15 +129,7 @@
         <w:rPr>
           <w:rFonts w:ascii="Times New Roman" w:hAnsi="Times New Roman" w:cs="Times New Roman"/>
         </w:rPr>
-        <w:t>, though the effects might be more apparent from a global perspective</w:t>
-      </w:r>
-      <w:bookmarkStart w:id="0" w:name="_GoBack"/>
-      <w:bookmarkEnd w:id="0"/>
-      <w:r>
-        <w:rPr>
-          <w:rFonts w:ascii="Times New Roman" w:hAnsi="Times New Roman" w:cs="Times New Roman"/>
-        </w:rPr>
-        <w:t xml:space="preserve">. </w:t>
+        <w:t xml:space="preserve">, though the effects might be more apparent from a global perspective. </w:t>
       </w:r>
       <w:r>
         <w:rPr>
@@ -189,7 +173,19 @@
         <w:rPr>
           <w:rFonts w:ascii="Times New Roman" w:hAnsi="Times New Roman" w:cs="Times New Roman"/>
         </w:rPr>
-        <w:t xml:space="preserve"> introductory slideshow on start up to present the contexts, ideas and purpose of the visualisation. Guiding along the thin stem of the martini glass, the audience are only able to move forward</w:t>
+        <w:t xml:space="preserve"> introductory slideshow on start up to present the contexts</w:t>
+      </w:r>
+      <w:r>
+        <w:rPr>
+          <w:rFonts w:ascii="Times New Roman" w:hAnsi="Times New Roman" w:cs="Times New Roman"/>
+        </w:rPr>
+        <w:t xml:space="preserve"> and</w:t>
+      </w:r>
+      <w:r>
+        <w:rPr>
+          <w:rFonts w:ascii="Times New Roman" w:hAnsi="Times New Roman" w:cs="Times New Roman"/>
+        </w:rPr>
+        <w:t xml:space="preserve"> ideas of the visualisation. Guiding along the thin stem of the martini glass, the audience are only able to move forward</w:t>
       </w:r>
       <w:r>
         <w:rPr>
@@ -245,13 +241,43 @@
         <w:rPr>
           <w:rFonts w:ascii="Times New Roman" w:hAnsi="Times New Roman" w:cs="Times New Roman"/>
         </w:rPr>
-        <w:t>s</w:t>
-      </w:r>
-      <w:r>
-        <w:rPr>
-          <w:rFonts w:ascii="Times New Roman" w:hAnsi="Times New Roman" w:cs="Times New Roman"/>
-        </w:rPr>
-        <w:t xml:space="preserve">. They will be able to play with the interactive parameter controls, drilldowns using </w:t>
+        <w:t>. They will be able to play with the interactive parameter controls</w:t>
+      </w:r>
+      <w:r>
+        <w:rPr>
+          <w:rFonts w:ascii="Times New Roman" w:hAnsi="Times New Roman" w:cs="Times New Roman"/>
+        </w:rPr>
+        <w:t xml:space="preserve"> and the</w:t>
+      </w:r>
+      <w:r>
+        <w:rPr>
+          <w:rFonts w:ascii="Times New Roman" w:hAnsi="Times New Roman" w:cs="Times New Roman"/>
+        </w:rPr>
+        <w:t xml:space="preserve"> drilldown</w:t>
+      </w:r>
+      <w:r>
+        <w:rPr>
+          <w:rFonts w:ascii="Times New Roman" w:hAnsi="Times New Roman" w:cs="Times New Roman"/>
+        </w:rPr>
+        <w:t xml:space="preserve"> features</w:t>
+      </w:r>
+      <w:r>
+        <w:rPr>
+          <w:rFonts w:ascii="Times New Roman" w:hAnsi="Times New Roman" w:cs="Times New Roman"/>
+        </w:rPr>
+        <w:t xml:space="preserve"> </w:t>
+      </w:r>
+      <w:r>
+        <w:rPr>
+          <w:rFonts w:ascii="Times New Roman" w:hAnsi="Times New Roman" w:cs="Times New Roman"/>
+        </w:rPr>
+        <w:t>through</w:t>
+      </w:r>
+      <w:r>
+        <w:rPr>
+          <w:rFonts w:ascii="Times New Roman" w:hAnsi="Times New Roman" w:cs="Times New Roman"/>
+        </w:rPr>
+        <w:t xml:space="preserve"> </w:t>
       </w:r>
       <w:r>
         <w:rPr>
@@ -281,7 +307,19 @@
         <w:rPr>
           <w:rFonts w:ascii="Times New Roman" w:hAnsi="Times New Roman" w:cs="Times New Roman"/>
         </w:rPr>
-        <w:t xml:space="preserve">clicking of countries on the map (4). </w:t>
+        <w:t>clicking of</w:t>
+      </w:r>
+      <w:r>
+        <w:rPr>
+          <w:rFonts w:ascii="Times New Roman" w:hAnsi="Times New Roman" w:cs="Times New Roman"/>
+        </w:rPr>
+        <w:t xml:space="preserve"> the</w:t>
+      </w:r>
+      <w:r>
+        <w:rPr>
+          <w:rFonts w:ascii="Times New Roman" w:hAnsi="Times New Roman" w:cs="Times New Roman"/>
+        </w:rPr>
+        <w:t xml:space="preserve"> countries on the map (4). </w:t>
       </w:r>
     </w:p>
     <w:p>
@@ -307,19 +345,79 @@
         <w:rPr>
           <w:rFonts w:ascii="Times New Roman" w:hAnsi="Times New Roman" w:cs="Times New Roman"/>
         </w:rPr>
-        <w:t>of visualisation adapts to an aerial view of the global map (5) to give audience a</w:t>
-      </w:r>
-      <w:r>
-        <w:rPr>
-          <w:rFonts w:ascii="Times New Roman" w:hAnsi="Times New Roman" w:cs="Times New Roman"/>
-        </w:rPr>
-        <w:t xml:space="preserve"> visual overview of the geographic distributions across countries, allowing them to easily compare the relative values between country and zero in on those with higher or lower values (6).</w:t>
-      </w:r>
-      <w:r>
-        <w:rPr>
-          <w:rFonts w:ascii="Times New Roman" w:hAnsi="Times New Roman" w:cs="Times New Roman"/>
-        </w:rPr>
-        <w:t xml:space="preserve"> The visual comparison is set up using colour gradient, red for Surface Temperature Rise and blue for CO</w:t>
+        <w:t xml:space="preserve">of visualisation adapts an aerial view of the global map (5) </w:t>
+      </w:r>
+      <w:r>
+        <w:rPr>
+          <w:rFonts w:ascii="Times New Roman" w:hAnsi="Times New Roman" w:cs="Times New Roman"/>
+        </w:rPr>
+        <w:t>giving the</w:t>
+      </w:r>
+      <w:r>
+        <w:rPr>
+          <w:rFonts w:ascii="Times New Roman" w:hAnsi="Times New Roman" w:cs="Times New Roman"/>
+        </w:rPr>
+        <w:t xml:space="preserve"> audience a</w:t>
+      </w:r>
+      <w:r>
+        <w:rPr>
+          <w:rFonts w:ascii="Times New Roman" w:hAnsi="Times New Roman" w:cs="Times New Roman"/>
+        </w:rPr>
+        <w:t xml:space="preserve"> visual overview of the geographic distributions across countries</w:t>
+      </w:r>
+      <w:r>
+        <w:rPr>
+          <w:rFonts w:ascii="Times New Roman" w:hAnsi="Times New Roman" w:cs="Times New Roman"/>
+        </w:rPr>
+        <w:t xml:space="preserve"> and </w:t>
+      </w:r>
+      <w:r>
+        <w:rPr>
+          <w:rFonts w:ascii="Times New Roman" w:hAnsi="Times New Roman" w:cs="Times New Roman"/>
+        </w:rPr>
+        <w:t>allowing them to easily compare the relative values between country and zero in on those with higher or lower values (6).</w:t>
+      </w:r>
+      <w:r>
+        <w:rPr>
+          <w:rFonts w:ascii="Times New Roman" w:hAnsi="Times New Roman" w:cs="Times New Roman"/>
+        </w:rPr>
+        <w:t xml:space="preserve"> The visual comparison is set up using colour gradient, red for </w:t>
+      </w:r>
+      <w:r>
+        <w:rPr>
+          <w:rFonts w:ascii="Times New Roman" w:hAnsi="Times New Roman" w:cs="Times New Roman"/>
+        </w:rPr>
+        <w:t>“</w:t>
+      </w:r>
+      <w:r>
+        <w:rPr>
+          <w:rFonts w:ascii="Times New Roman" w:hAnsi="Times New Roman" w:cs="Times New Roman"/>
+        </w:rPr>
+        <w:t>Surface Temperature Rise</w:t>
+      </w:r>
+      <w:r>
+        <w:rPr>
+          <w:rFonts w:ascii="Times New Roman" w:hAnsi="Times New Roman" w:cs="Times New Roman"/>
+        </w:rPr>
+        <w:t>”</w:t>
+      </w:r>
+      <w:r>
+        <w:rPr>
+          <w:rFonts w:ascii="Times New Roman" w:hAnsi="Times New Roman" w:cs="Times New Roman"/>
+        </w:rPr>
+        <w:t xml:space="preserve"> and blue for </w:t>
+      </w:r>
+      <w:r>
+        <w:rPr>
+          <w:rFonts w:ascii="Times New Roman" w:hAnsi="Times New Roman" w:cs="Times New Roman"/>
+        </w:rPr>
+        <w:t>“</w:t>
+      </w:r>
+      <w:r>
+        <w:rPr>
+          <w:rFonts w:ascii="Times New Roman" w:hAnsi="Times New Roman" w:cs="Times New Roman"/>
+        </w:rPr>
+        <w:t>CO</w:t>
       </w:r>
       <w:r>
         <w:rPr>
@@ -332,164 +430,19 @@
         <w:rPr>
           <w:rFonts w:ascii="Times New Roman" w:hAnsi="Times New Roman" w:cs="Times New Roman"/>
         </w:rPr>
-        <w:t xml:space="preserve"> Emissions. Countries with higher values are highlighted with a darker colour while those with lower values are highlighted with a lighter one. This colouring scale produces highlighting in the scene, allowing audience to focus on the more important portions of the visualisation (7). The map can be </w:t>
-      </w:r>
-      <w:r>
-        <w:rPr>
-          <w:rFonts w:ascii="Times New Roman" w:hAnsi="Times New Roman" w:cs="Times New Roman"/>
-        </w:rPr>
-        <w:t>transitioned</w:t>
-      </w:r>
-      <w:r>
-        <w:rPr>
-          <w:rFonts w:ascii="Times New Roman" w:hAnsi="Times New Roman" w:cs="Times New Roman"/>
-        </w:rPr>
-        <w:t xml:space="preserve"> to 8 different scenes (4 different years and 2 different </w:t>
-      </w:r>
-      <w:r>
-        <w:rPr>
-          <w:rFonts w:ascii="Times New Roman" w:hAnsi="Times New Roman" w:cs="Times New Roman"/>
-        </w:rPr>
-        <w:t>scales)</w:t>
-      </w:r>
-      <w:r>
-        <w:rPr>
-          <w:rFonts w:ascii="Times New Roman" w:hAnsi="Times New Roman" w:cs="Times New Roman"/>
-        </w:rPr>
-        <w:t xml:space="preserve"> (</w:t>
-      </w:r>
-      <w:r>
-        <w:rPr>
-          <w:rFonts w:ascii="Times New Roman" w:hAnsi="Times New Roman" w:cs="Times New Roman"/>
-        </w:rPr>
-        <w:t>9</w:t>
-      </w:r>
-      <w:r>
-        <w:rPr>
-          <w:rFonts w:ascii="Times New Roman" w:hAnsi="Times New Roman" w:cs="Times New Roman"/>
-        </w:rPr>
-        <w:t>)</w:t>
-      </w:r>
-      <w:r>
-        <w:rPr>
-          <w:rFonts w:ascii="Times New Roman" w:hAnsi="Times New Roman" w:cs="Times New Roman"/>
-        </w:rPr>
-        <w:t xml:space="preserve">. </w:t>
-      </w:r>
-      <w:r>
-        <w:rPr>
-          <w:rFonts w:ascii="Times New Roman" w:hAnsi="Times New Roman" w:cs="Times New Roman"/>
-        </w:rPr>
-        <w:t xml:space="preserve">During each transition, the orientation of the map stays intact, keeping the users oriented. The transition of colour scale is animated to allow the users to visualise </w:t>
-      </w:r>
-      <w:r>
-        <w:rPr>
-          <w:rFonts w:ascii="Times New Roman" w:hAnsi="Times New Roman" w:cs="Times New Roman"/>
-        </w:rPr>
-        <w:t xml:space="preserve">and note </w:t>
-      </w:r>
-      <w:r>
-        <w:rPr>
-          <w:rFonts w:ascii="Times New Roman" w:hAnsi="Times New Roman" w:cs="Times New Roman"/>
-        </w:rPr>
-        <w:t>the change</w:t>
-      </w:r>
-      <w:r>
-        <w:rPr>
-          <w:rFonts w:ascii="Times New Roman" w:hAnsi="Times New Roman" w:cs="Times New Roman"/>
-        </w:rPr>
-        <w:t>. The annotation colours are consistent with that of the map, based on the scale selected. A scale of temperature rise will induce the usage of red colour scale across the map and annotations, regardless of the year picked. This goes the same for the CO</w:t>
-      </w:r>
-      <w:r>
-        <w:rPr>
-          <w:rFonts w:ascii="Times New Roman" w:hAnsi="Times New Roman" w:cs="Times New Roman"/>
-          <w:vertAlign w:val="subscript"/>
-        </w:rPr>
-        <w:t>2</w:t>
-      </w:r>
-      <w:r>
-        <w:rPr>
-          <w:rFonts w:ascii="Times New Roman" w:hAnsi="Times New Roman" w:cs="Times New Roman"/>
-        </w:rPr>
-        <w:t xml:space="preserve"> emission scale too. This colour consistency keeps the users oriented and aware of how the data relate and connect with each other between scenes</w:t>
-      </w:r>
-      <w:r>
-        <w:rPr>
-          <w:rFonts w:ascii="Times New Roman" w:hAnsi="Times New Roman" w:cs="Times New Roman"/>
-        </w:rPr>
-        <w:t xml:space="preserve"> (8)</w:t>
-      </w:r>
-      <w:r>
-        <w:rPr>
-          <w:rFonts w:ascii="Times New Roman" w:hAnsi="Times New Roman" w:cs="Times New Roman"/>
-        </w:rPr>
-        <w:t xml:space="preserve">. The visualisation also has a stacked bar chart scene for </w:t>
-      </w:r>
-      <w:r>
-        <w:rPr>
-          <w:rFonts w:ascii="Times New Roman" w:hAnsi="Times New Roman" w:cs="Times New Roman"/>
-        </w:rPr>
-        <w:t>most</w:t>
-      </w:r>
-      <w:r>
-        <w:rPr>
-          <w:rFonts w:ascii="Times New Roman" w:hAnsi="Times New Roman" w:cs="Times New Roman"/>
-        </w:rPr>
-        <w:t xml:space="preserve"> countr</w:t>
-      </w:r>
-      <w:r>
-        <w:rPr>
-          <w:rFonts w:ascii="Times New Roman" w:hAnsi="Times New Roman" w:cs="Times New Roman"/>
-        </w:rPr>
-        <w:t>ies in the map (9). As usual, the colour scale selected are consistent throughout all the stacked bar charts for every country, enabling viewers to relate</w:t>
-      </w:r>
-      <w:r>
-        <w:rPr>
-          <w:rFonts w:ascii="Times New Roman" w:hAnsi="Times New Roman" w:cs="Times New Roman"/>
-        </w:rPr>
-        <w:t xml:space="preserve"> and compare</w:t>
-      </w:r>
-      <w:r>
-        <w:rPr>
-          <w:rFonts w:ascii="Times New Roman" w:hAnsi="Times New Roman" w:cs="Times New Roman"/>
-        </w:rPr>
-        <w:t xml:space="preserve"> the data in different chart. The transition between the map and this stacked bar chart is through smooth scrolling on clicking of the countries. This smooth scrolling keeps the viewer oriented in terms o</w:t>
-      </w:r>
-      <w:r>
-        <w:rPr>
-          <w:rFonts w:ascii="Times New Roman" w:hAnsi="Times New Roman" w:cs="Times New Roman"/>
-        </w:rPr>
-        <w:t xml:space="preserve">f their orientation in the webpage, allowing them </w:t>
-      </w:r>
-      <w:r>
-        <w:rPr>
-          <w:rFonts w:ascii="Times New Roman" w:hAnsi="Times New Roman" w:cs="Times New Roman"/>
-        </w:rPr>
-        <w:t xml:space="preserve">to </w:t>
-      </w:r>
-      <w:r>
-        <w:rPr>
-          <w:rFonts w:ascii="Times New Roman" w:hAnsi="Times New Roman" w:cs="Times New Roman"/>
-        </w:rPr>
-        <w:t>scroll back</w:t>
-      </w:r>
-      <w:r>
-        <w:rPr>
-          <w:rFonts w:ascii="Times New Roman" w:hAnsi="Times New Roman" w:cs="Times New Roman"/>
-        </w:rPr>
-        <w:t xml:space="preserve"> to the</w:t>
-      </w:r>
-      <w:r>
-        <w:rPr>
-          <w:rFonts w:ascii="Times New Roman" w:hAnsi="Times New Roman" w:cs="Times New Roman"/>
-        </w:rPr>
-        <w:t xml:space="preserve"> original</w:t>
-      </w:r>
-      <w:r>
-        <w:rPr>
-          <w:rFonts w:ascii="Times New Roman" w:hAnsi="Times New Roman" w:cs="Times New Roman"/>
-        </w:rPr>
-        <w:t xml:space="preserve"> map when needed (8).</w:t>
+        <w:t xml:space="preserve"> Emissions</w:t>
+      </w:r>
+      <w:r>
+        <w:rPr>
+          <w:rFonts w:ascii="Times New Roman" w:hAnsi="Times New Roman" w:cs="Times New Roman"/>
+        </w:rPr>
+        <w:t>”</w:t>
+      </w:r>
+      <w:r>
+        <w:rPr>
+          <w:rFonts w:ascii="Times New Roman" w:hAnsi="Times New Roman" w:cs="Times New Roman"/>
+        </w:rPr>
+        <w:t xml:space="preserve">. Countries with higher values are highlighted with a darker colour while those with lower values are highlighted with a lighter one. This colouring scale produces highlighting in the scene, allowing audience to focus on the more important portions of the visualisation (7). </w:t>
       </w:r>
     </w:p>
     <w:p>
@@ -503,67 +456,73 @@
         <w:rPr>
           <w:rFonts w:ascii="Times New Roman" w:hAnsi="Times New Roman" w:cs="Times New Roman"/>
         </w:rPr>
-        <w:t>The ordering of the map scene is in a form of random access. Audience can pick the scene, by selecting the year or scale, in any other they wish.</w:t>
-      </w:r>
-      <w:r>
-        <w:rPr>
-          <w:rFonts w:ascii="Times New Roman" w:hAnsi="Times New Roman" w:cs="Times New Roman"/>
-        </w:rPr>
-        <w:t xml:space="preserve"> The values of each country are represent by their highlight fills using a colour gradient (11).</w:t>
-      </w:r>
-      <w:r>
-        <w:rPr>
-          <w:rFonts w:ascii="Times New Roman" w:hAnsi="Times New Roman" w:cs="Times New Roman"/>
-        </w:rPr>
-        <w:t xml:space="preserve"> The ordering of the map scene to the stacked bar chart scene is, however,</w:t>
-      </w:r>
-      <w:r>
-        <w:rPr>
-          <w:rFonts w:ascii="Times New Roman" w:hAnsi="Times New Roman" w:cs="Times New Roman"/>
-        </w:rPr>
-        <w:t xml:space="preserve"> more</w:t>
-      </w:r>
-      <w:r>
-        <w:rPr>
-          <w:rFonts w:ascii="Times New Roman" w:hAnsi="Times New Roman" w:cs="Times New Roman"/>
-        </w:rPr>
-        <w:t xml:space="preserve"> user-directed. The stacked-bar chart scene can only be accessed upon clicking the country as this scene act as a drilldown for each country</w:t>
-      </w:r>
-      <w:r>
-        <w:rPr>
-          <w:rFonts w:ascii="Times New Roman" w:hAnsi="Times New Roman" w:cs="Times New Roman"/>
-        </w:rPr>
-        <w:t xml:space="preserve"> (11)</w:t>
-      </w:r>
-      <w:r>
-        <w:rPr>
-          <w:rFonts w:ascii="Times New Roman" w:hAnsi="Times New Roman" w:cs="Times New Roman"/>
-        </w:rPr>
-        <w:t>.</w:t>
-      </w:r>
-      <w:r>
-        <w:rPr>
-          <w:rFonts w:ascii="Times New Roman" w:hAnsi="Times New Roman" w:cs="Times New Roman"/>
-        </w:rPr>
-        <w:t xml:space="preserve"> Within the stacked </w:t>
-      </w:r>
-      <w:r>
-        <w:rPr>
-          <w:rFonts w:ascii="Times New Roman" w:hAnsi="Times New Roman" w:cs="Times New Roman"/>
-        </w:rPr>
-        <w:t>bar chart, the data are ordered</w:t>
-      </w:r>
-      <w:r>
-        <w:rPr>
-          <w:rFonts w:ascii="Times New Roman" w:hAnsi="Times New Roman" w:cs="Times New Roman"/>
-        </w:rPr>
-        <w:t xml:space="preserve"> in a time series fashion, from the earliest year to the latest, this allows the audience to be able to visual</w:t>
-      </w:r>
-      <w:r>
-        <w:rPr>
-          <w:rFonts w:ascii="Times New Roman" w:hAnsi="Times New Roman" w:cs="Times New Roman"/>
-        </w:rPr>
-        <w:t>ly</w:t>
+        <w:t xml:space="preserve">The map can be </w:t>
+      </w:r>
+      <w:r>
+        <w:rPr>
+          <w:rFonts w:ascii="Times New Roman" w:hAnsi="Times New Roman" w:cs="Times New Roman"/>
+        </w:rPr>
+        <w:t>transitioned</w:t>
+      </w:r>
+      <w:r>
+        <w:rPr>
+          <w:rFonts w:ascii="Times New Roman" w:hAnsi="Times New Roman" w:cs="Times New Roman"/>
+        </w:rPr>
+        <w:t xml:space="preserve"> to 8 different scenes (4 different years and 2 different </w:t>
+      </w:r>
+      <w:r>
+        <w:rPr>
+          <w:rFonts w:ascii="Times New Roman" w:hAnsi="Times New Roman" w:cs="Times New Roman"/>
+        </w:rPr>
+        <w:t>scales)</w:t>
+      </w:r>
+      <w:r>
+        <w:rPr>
+          <w:rFonts w:ascii="Times New Roman" w:hAnsi="Times New Roman" w:cs="Times New Roman"/>
+        </w:rPr>
+        <w:t xml:space="preserve"> (</w:t>
+      </w:r>
+      <w:r>
+        <w:rPr>
+          <w:rFonts w:ascii="Times New Roman" w:hAnsi="Times New Roman" w:cs="Times New Roman"/>
+        </w:rPr>
+        <w:t>9</w:t>
+      </w:r>
+      <w:r>
+        <w:rPr>
+          <w:rFonts w:ascii="Times New Roman" w:hAnsi="Times New Roman" w:cs="Times New Roman"/>
+        </w:rPr>
+        <w:t>)</w:t>
+      </w:r>
+      <w:r>
+        <w:rPr>
+          <w:rFonts w:ascii="Times New Roman" w:hAnsi="Times New Roman" w:cs="Times New Roman"/>
+        </w:rPr>
+        <w:t xml:space="preserve">. </w:t>
+      </w:r>
+      <w:r>
+        <w:rPr>
+          <w:rFonts w:ascii="Times New Roman" w:hAnsi="Times New Roman" w:cs="Times New Roman"/>
+        </w:rPr>
+        <w:t>During each transition, the orientation of the map stays intact, keeping the users oriented. The transition</w:t>
+      </w:r>
+      <w:r>
+        <w:rPr>
+          <w:rFonts w:ascii="Times New Roman" w:hAnsi="Times New Roman" w:cs="Times New Roman"/>
+        </w:rPr>
+        <w:t>s</w:t>
+      </w:r>
+      <w:r>
+        <w:rPr>
+          <w:rFonts w:ascii="Times New Roman" w:hAnsi="Times New Roman" w:cs="Times New Roman"/>
+        </w:rPr>
+        <w:t xml:space="preserve"> of colour scale</w:t>
+      </w:r>
+      <w:r>
+        <w:rPr>
+          <w:rFonts w:ascii="Times New Roman" w:hAnsi="Times New Roman" w:cs="Times New Roman"/>
+        </w:rPr>
+        <w:t xml:space="preserve"> between parameters</w:t>
       </w:r>
       <w:r>
         <w:rPr>
@@ -575,32 +534,170 @@
         <w:rPr>
           <w:rFonts w:ascii="Times New Roman" w:hAnsi="Times New Roman" w:cs="Times New Roman"/>
         </w:rPr>
-        <w:lastRenderedPageBreak/>
-        <w:t>deduce the trend of the disasters frequencies and thus, the effects of climate change on that country (11).</w:t>
-      </w:r>
-      <w:r>
-        <w:rPr>
-          <w:rFonts w:ascii="Times New Roman" w:hAnsi="Times New Roman" w:cs="Times New Roman"/>
-        </w:rPr>
-        <w:t xml:space="preserve"> As for the introductory slides, the scene ordering </w:t>
-      </w:r>
-      <w:r>
-        <w:rPr>
-          <w:rFonts w:ascii="Times New Roman" w:hAnsi="Times New Roman" w:cs="Times New Roman"/>
-        </w:rPr>
-        <w:t>is</w:t>
-      </w:r>
-      <w:r>
-        <w:rPr>
-          <w:rFonts w:ascii="Times New Roman" w:hAnsi="Times New Roman" w:cs="Times New Roman"/>
-        </w:rPr>
-        <w:t xml:space="preserve"> </w:t>
-      </w:r>
-      <w:r>
-        <w:rPr>
-          <w:rFonts w:ascii="Times New Roman" w:hAnsi="Times New Roman" w:cs="Times New Roman"/>
-        </w:rPr>
-        <w:t>linear as user can only progress forward (10). The charts used in the introductory slides are also arranged in a time linear fashion similarly for users to easily observe trends and correlations between the data (11).</w:t>
+        <w:t>are</w:t>
+      </w:r>
+      <w:r>
+        <w:rPr>
+          <w:rFonts w:ascii="Times New Roman" w:hAnsi="Times New Roman" w:cs="Times New Roman"/>
+        </w:rPr>
+        <w:t xml:space="preserve"> animated to allow the users to visualise </w:t>
+      </w:r>
+      <w:r>
+        <w:rPr>
+          <w:rFonts w:ascii="Times New Roman" w:hAnsi="Times New Roman" w:cs="Times New Roman"/>
+        </w:rPr>
+        <w:t xml:space="preserve">and note </w:t>
+      </w:r>
+      <w:r>
+        <w:rPr>
+          <w:rFonts w:ascii="Times New Roman" w:hAnsi="Times New Roman" w:cs="Times New Roman"/>
+        </w:rPr>
+        <w:t>the change</w:t>
+      </w:r>
+      <w:r>
+        <w:rPr>
+          <w:rFonts w:ascii="Times New Roman" w:hAnsi="Times New Roman" w:cs="Times New Roman"/>
+        </w:rPr>
+        <w:t xml:space="preserve">. The annotation colours are consistent with that of the map, based on the scale selected. A scale of temperature rise </w:t>
+      </w:r>
+      <w:r>
+        <w:rPr>
+          <w:rFonts w:ascii="Times New Roman" w:hAnsi="Times New Roman" w:cs="Times New Roman"/>
+        </w:rPr>
+        <w:t>uses the</w:t>
+      </w:r>
+      <w:r>
+        <w:rPr>
+          <w:rFonts w:ascii="Times New Roman" w:hAnsi="Times New Roman" w:cs="Times New Roman"/>
+        </w:rPr>
+        <w:t xml:space="preserve"> red colour scale </w:t>
+      </w:r>
+      <w:r>
+        <w:rPr>
+          <w:rFonts w:ascii="Times New Roman" w:hAnsi="Times New Roman" w:cs="Times New Roman"/>
+        </w:rPr>
+        <w:t>for</w:t>
+      </w:r>
+      <w:r>
+        <w:rPr>
+          <w:rFonts w:ascii="Times New Roman" w:hAnsi="Times New Roman" w:cs="Times New Roman"/>
+        </w:rPr>
+        <w:t xml:space="preserve"> the map and</w:t>
+      </w:r>
+      <w:r>
+        <w:rPr>
+          <w:rFonts w:ascii="Times New Roman" w:hAnsi="Times New Roman" w:cs="Times New Roman"/>
+        </w:rPr>
+        <w:t xml:space="preserve"> its</w:t>
+      </w:r>
+      <w:r>
+        <w:rPr>
+          <w:rFonts w:ascii="Times New Roman" w:hAnsi="Times New Roman" w:cs="Times New Roman"/>
+        </w:rPr>
+        <w:t xml:space="preserve"> annotations, regardless of the year picked. This goes the same for the CO</w:t>
+      </w:r>
+      <w:r>
+        <w:rPr>
+          <w:rFonts w:ascii="Times New Roman" w:hAnsi="Times New Roman" w:cs="Times New Roman"/>
+          <w:vertAlign w:val="subscript"/>
+        </w:rPr>
+        <w:t>2</w:t>
+      </w:r>
+      <w:r>
+        <w:rPr>
+          <w:rFonts w:ascii="Times New Roman" w:hAnsi="Times New Roman" w:cs="Times New Roman"/>
+        </w:rPr>
+        <w:t xml:space="preserve"> emission scale too. This colour consistency keeps the users</w:t>
+      </w:r>
+      <w:r>
+        <w:rPr>
+          <w:rFonts w:ascii="Times New Roman" w:hAnsi="Times New Roman" w:cs="Times New Roman"/>
+        </w:rPr>
+        <w:t xml:space="preserve"> to be</w:t>
+      </w:r>
+      <w:r>
+        <w:rPr>
+          <w:rFonts w:ascii="Times New Roman" w:hAnsi="Times New Roman" w:cs="Times New Roman"/>
+        </w:rPr>
+        <w:t xml:space="preserve"> oriented and aware of how the data relate and connect with each other between scenes</w:t>
+      </w:r>
+      <w:r>
+        <w:rPr>
+          <w:rFonts w:ascii="Times New Roman" w:hAnsi="Times New Roman" w:cs="Times New Roman"/>
+        </w:rPr>
+        <w:t xml:space="preserve"> (8)</w:t>
+      </w:r>
+      <w:r>
+        <w:rPr>
+          <w:rFonts w:ascii="Times New Roman" w:hAnsi="Times New Roman" w:cs="Times New Roman"/>
+        </w:rPr>
+        <w:t xml:space="preserve">. The visualisation also has a stacked bar chart scene for </w:t>
+      </w:r>
+      <w:r>
+        <w:rPr>
+          <w:rFonts w:ascii="Times New Roman" w:hAnsi="Times New Roman" w:cs="Times New Roman"/>
+        </w:rPr>
+        <w:t>most</w:t>
+      </w:r>
+      <w:r>
+        <w:rPr>
+          <w:rFonts w:ascii="Times New Roman" w:hAnsi="Times New Roman" w:cs="Times New Roman"/>
+        </w:rPr>
+        <w:t xml:space="preserve"> countr</w:t>
+      </w:r>
+      <w:r>
+        <w:rPr>
+          <w:rFonts w:ascii="Times New Roman" w:hAnsi="Times New Roman" w:cs="Times New Roman"/>
+        </w:rPr>
+        <w:t>ies in the map (9). As usual, the colour scale selected are consistent throughout all the stacked bar charts for every country, enabling viewers to relate</w:t>
+      </w:r>
+      <w:r>
+        <w:rPr>
+          <w:rFonts w:ascii="Times New Roman" w:hAnsi="Times New Roman" w:cs="Times New Roman"/>
+        </w:rPr>
+        <w:t xml:space="preserve"> and compare</w:t>
+      </w:r>
+      <w:r>
+        <w:rPr>
+          <w:rFonts w:ascii="Times New Roman" w:hAnsi="Times New Roman" w:cs="Times New Roman"/>
+        </w:rPr>
+        <w:t xml:space="preserve"> the data in different chart. The transition between the map and this stacked bar chart is through smooth scrolling on clicking of the countries. This smooth scrolling keeps the viewer oriented in terms o</w:t>
+      </w:r>
+      <w:r>
+        <w:rPr>
+          <w:rFonts w:ascii="Times New Roman" w:hAnsi="Times New Roman" w:cs="Times New Roman"/>
+        </w:rPr>
+        <w:t xml:space="preserve">f their orientation in the webpage, allowing them </w:t>
+      </w:r>
+      <w:r>
+        <w:rPr>
+          <w:rFonts w:ascii="Times New Roman" w:hAnsi="Times New Roman" w:cs="Times New Roman"/>
+        </w:rPr>
+        <w:t xml:space="preserve">to </w:t>
+      </w:r>
+      <w:r>
+        <w:rPr>
+          <w:rFonts w:ascii="Times New Roman" w:hAnsi="Times New Roman" w:cs="Times New Roman"/>
+        </w:rPr>
+        <w:t>scroll back</w:t>
+      </w:r>
+      <w:r>
+        <w:rPr>
+          <w:rFonts w:ascii="Times New Roman" w:hAnsi="Times New Roman" w:cs="Times New Roman"/>
+        </w:rPr>
+        <w:t xml:space="preserve"> to the</w:t>
+      </w:r>
+      <w:r>
+        <w:rPr>
+          <w:rFonts w:ascii="Times New Roman" w:hAnsi="Times New Roman" w:cs="Times New Roman"/>
+        </w:rPr>
+        <w:t xml:space="preserve"> original</w:t>
+      </w:r>
+      <w:r>
+        <w:rPr>
+          <w:rFonts w:ascii="Times New Roman" w:hAnsi="Times New Roman" w:cs="Times New Roman"/>
+        </w:rPr>
+        <w:t xml:space="preserve"> map when needed (8).</w:t>
       </w:r>
     </w:p>
     <w:p>
@@ -614,13 +711,92 @@
         <w:rPr>
           <w:rFonts w:ascii="Times New Roman" w:hAnsi="Times New Roman" w:cs="Times New Roman"/>
         </w:rPr>
-        <w:t>Annotations are utilise in this map chart, coloured similarly with the map for easy viewing. They are useful in pointing out important parts of the chart and bringing audience’s attention to those areas (12). The template used for these annotations are precise point labelling, indicating the country with the highest value at every scene (13). All 8 map scenes have annotations in them, pointing the</w:t>
-      </w:r>
-      <w:r>
-        <w:rPr>
-          <w:rFonts w:ascii="Times New Roman" w:hAnsi="Times New Roman" w:cs="Times New Roman"/>
-        </w:rPr>
-        <w:t xml:space="preserve"> highest,</w:t>
+        <w:t>The ordering of the map scene is in a form of random access. Audience can pick the scene, by selecting the year or scale, in any other they wish.</w:t>
+      </w:r>
+      <w:r>
+        <w:rPr>
+          <w:rFonts w:ascii="Times New Roman" w:hAnsi="Times New Roman" w:cs="Times New Roman"/>
+        </w:rPr>
+        <w:t xml:space="preserve"> The values of each country are represent by their highlight fills using a colour gradient (11).</w:t>
+      </w:r>
+      <w:r>
+        <w:rPr>
+          <w:rFonts w:ascii="Times New Roman" w:hAnsi="Times New Roman" w:cs="Times New Roman"/>
+        </w:rPr>
+        <w:t xml:space="preserve"> The ordering of the map scene to the stacked bar chart scene is, however,</w:t>
+      </w:r>
+      <w:r>
+        <w:rPr>
+          <w:rFonts w:ascii="Times New Roman" w:hAnsi="Times New Roman" w:cs="Times New Roman"/>
+        </w:rPr>
+        <w:t xml:space="preserve"> more</w:t>
+      </w:r>
+      <w:r>
+        <w:rPr>
+          <w:rFonts w:ascii="Times New Roman" w:hAnsi="Times New Roman" w:cs="Times New Roman"/>
+        </w:rPr>
+        <w:t xml:space="preserve"> user-directed. The stacked-bar chart scene can only be accessed upon clicking the country as this scene act as a drilldown for each country</w:t>
+      </w:r>
+      <w:r>
+        <w:rPr>
+          <w:rFonts w:ascii="Times New Roman" w:hAnsi="Times New Roman" w:cs="Times New Roman"/>
+        </w:rPr>
+        <w:t xml:space="preserve"> (11)</w:t>
+      </w:r>
+      <w:r>
+        <w:rPr>
+          <w:rFonts w:ascii="Times New Roman" w:hAnsi="Times New Roman" w:cs="Times New Roman"/>
+        </w:rPr>
+        <w:t>.</w:t>
+      </w:r>
+      <w:r>
+        <w:rPr>
+          <w:rFonts w:ascii="Times New Roman" w:hAnsi="Times New Roman" w:cs="Times New Roman"/>
+        </w:rPr>
+        <w:t xml:space="preserve"> Within the stacked </w:t>
+      </w:r>
+      <w:r>
+        <w:rPr>
+          <w:rFonts w:ascii="Times New Roman" w:hAnsi="Times New Roman" w:cs="Times New Roman"/>
+        </w:rPr>
+        <w:t>bar chart, the data are ordered</w:t>
+      </w:r>
+      <w:r>
+        <w:rPr>
+          <w:rFonts w:ascii="Times New Roman" w:hAnsi="Times New Roman" w:cs="Times New Roman"/>
+        </w:rPr>
+        <w:t xml:space="preserve"> in a </w:t>
+      </w:r>
+      <w:r>
+        <w:rPr>
+          <w:rFonts w:ascii="Times New Roman" w:hAnsi="Times New Roman" w:cs="Times New Roman"/>
+        </w:rPr>
+        <w:lastRenderedPageBreak/>
+        <w:t>time series fashion, from the earliest year to the latest, this allows the audience to be able to visual</w:t>
+      </w:r>
+      <w:r>
+        <w:rPr>
+          <w:rFonts w:ascii="Times New Roman" w:hAnsi="Times New Roman" w:cs="Times New Roman"/>
+        </w:rPr>
+        <w:t>ly</w:t>
+      </w:r>
+      <w:r>
+        <w:rPr>
+          <w:rFonts w:ascii="Times New Roman" w:hAnsi="Times New Roman" w:cs="Times New Roman"/>
+        </w:rPr>
+        <w:t xml:space="preserve"> deduce the trend of the disasters frequencies and thus, the effects of climate change on that country (11).</w:t>
+      </w:r>
+      <w:r>
+        <w:rPr>
+          <w:rFonts w:ascii="Times New Roman" w:hAnsi="Times New Roman" w:cs="Times New Roman"/>
+        </w:rPr>
+        <w:t xml:space="preserve"> As for the introductory slides, the scene ordering </w:t>
+      </w:r>
+      <w:r>
+        <w:rPr>
+          <w:rFonts w:ascii="Times New Roman" w:hAnsi="Times New Roman" w:cs="Times New Roman"/>
+        </w:rPr>
+        <w:t>is</w:t>
       </w:r>
       <w:r>
         <w:rPr>
@@ -632,25 +808,7 @@
         <w:rPr>
           <w:rFonts w:ascii="Times New Roman" w:hAnsi="Times New Roman" w:cs="Times New Roman"/>
         </w:rPr>
-        <w:t xml:space="preserve">darkest coloured country, with consistent formats, text and colourings (based on the map scale). They are, thus, effective in bringing users’ attention to important details quickly. This is also mainly because colour scale alone is not adequate for identifying the highest value due to closely similar colours around </w:t>
-      </w:r>
-      <w:r>
-        <w:rPr>
-          <w:rFonts w:ascii="Times New Roman" w:hAnsi="Times New Roman" w:cs="Times New Roman"/>
-        </w:rPr>
-        <w:t xml:space="preserve">them </w:t>
-      </w:r>
-      <w:r>
-        <w:rPr>
-          <w:rFonts w:ascii="Times New Roman" w:hAnsi="Times New Roman" w:cs="Times New Roman"/>
-        </w:rPr>
-        <w:t>(14).</w:t>
-      </w:r>
-      <w:r>
-        <w:rPr>
-          <w:rFonts w:ascii="Times New Roman" w:hAnsi="Times New Roman" w:cs="Times New Roman"/>
-        </w:rPr>
-        <w:t xml:space="preserve"> </w:t>
+        <w:t>linear as user can only progress forward (10). The charts used in the introductory slides are also arranged in a time linear fashion similarly for users to easily observe trends and correlations between the data (11).</w:t>
       </w:r>
     </w:p>
     <w:p>
@@ -664,109 +822,79 @@
         <w:rPr>
           <w:rFonts w:ascii="Times New Roman" w:hAnsi="Times New Roman" w:cs="Times New Roman"/>
         </w:rPr>
-        <w:t>There are, in total, 2</w:t>
-      </w:r>
-      <w:r>
-        <w:rPr>
-          <w:rFonts w:ascii="Times New Roman" w:hAnsi="Times New Roman" w:cs="Times New Roman"/>
-        </w:rPr>
-        <w:t xml:space="preserve"> pa</w:t>
-      </w:r>
-      <w:r>
-        <w:rPr>
-          <w:rFonts w:ascii="Times New Roman" w:hAnsi="Times New Roman" w:cs="Times New Roman"/>
-        </w:rPr>
-        <w:t>rameters in this visualisation, namely ‘y</w:t>
-      </w:r>
-      <w:r>
-        <w:rPr>
-          <w:rFonts w:ascii="Times New Roman" w:hAnsi="Times New Roman" w:cs="Times New Roman"/>
-        </w:rPr>
-        <w:t>ear</w:t>
-      </w:r>
-      <w:r>
-        <w:rPr>
-          <w:rFonts w:ascii="Times New Roman" w:hAnsi="Times New Roman" w:cs="Times New Roman"/>
-        </w:rPr>
-        <w:t>’ and ‘s</w:t>
-      </w:r>
-      <w:r>
-        <w:rPr>
-          <w:rFonts w:ascii="Times New Roman" w:hAnsi="Times New Roman" w:cs="Times New Roman"/>
-        </w:rPr>
-        <w:t>cale</w:t>
-      </w:r>
-      <w:r>
-        <w:rPr>
-          <w:rFonts w:ascii="Times New Roman" w:hAnsi="Times New Roman" w:cs="Times New Roman"/>
-        </w:rPr>
-        <w:t>’</w:t>
-      </w:r>
-      <w:r>
-        <w:rPr>
-          <w:rFonts w:ascii="Times New Roman" w:hAnsi="Times New Roman" w:cs="Times New Roman"/>
-        </w:rPr>
-        <w:t xml:space="preserve"> (15)</w:t>
-      </w:r>
-      <w:r>
-        <w:rPr>
-          <w:rFonts w:ascii="Times New Roman" w:hAnsi="Times New Roman" w:cs="Times New Roman"/>
-        </w:rPr>
-        <w:t>. Each parameter change induces several state changes in the chart, such as the annotations, map title on the top left, label of the legend and the labelling in the map tooltip (16). The</w:t>
-      </w:r>
-      <w:r>
-        <w:rPr>
-          <w:rFonts w:ascii="Times New Roman" w:hAnsi="Times New Roman" w:cs="Times New Roman"/>
-        </w:rPr>
-        <w:t xml:space="preserve"> both parameters controls</w:t>
-      </w:r>
-      <w:r>
-        <w:rPr>
-          <w:rFonts w:ascii="Times New Roman" w:hAnsi="Times New Roman" w:cs="Times New Roman"/>
-        </w:rPr>
-        <w:t xml:space="preserve"> the state of the map title</w:t>
-      </w:r>
-      <w:r>
-        <w:rPr>
-          <w:rFonts w:ascii="Times New Roman" w:hAnsi="Times New Roman" w:cs="Times New Roman"/>
-        </w:rPr>
-        <w:t>,</w:t>
-      </w:r>
-      <w:r>
-        <w:rPr>
-          <w:rFonts w:ascii="Times New Roman" w:hAnsi="Times New Roman" w:cs="Times New Roman"/>
-        </w:rPr>
-        <w:t xml:space="preserve"> the tooltip</w:t>
-      </w:r>
-      <w:r>
-        <w:rPr>
-          <w:rFonts w:ascii="Times New Roman" w:hAnsi="Times New Roman" w:cs="Times New Roman"/>
-        </w:rPr>
-        <w:t xml:space="preserve"> and legend</w:t>
-      </w:r>
-      <w:r>
-        <w:rPr>
-          <w:rFonts w:ascii="Times New Roman" w:hAnsi="Times New Roman" w:cs="Times New Roman"/>
-        </w:rPr>
-        <w:t xml:space="preserve"> details accordingly to indicate the year</w:t>
-      </w:r>
-      <w:r>
-        <w:rPr>
-          <w:rFonts w:ascii="Times New Roman" w:hAnsi="Times New Roman" w:cs="Times New Roman"/>
-        </w:rPr>
-        <w:t xml:space="preserve"> and scale</w:t>
-      </w:r>
-      <w:r>
-        <w:rPr>
-          <w:rFonts w:ascii="Times New Roman" w:hAnsi="Times New Roman" w:cs="Times New Roman"/>
-        </w:rPr>
-        <w:t xml:space="preserve"> chosen.</w:t>
-      </w:r>
-      <w:r>
-        <w:rPr>
-          <w:rFonts w:ascii="Times New Roman" w:hAnsi="Times New Roman" w:cs="Times New Roman"/>
-        </w:rPr>
-        <w:t xml:space="preserve"> For example, a parameter selection of year 2019 and scale of temperature rise will determine the state of the map label to be “2019 Global Warming Distribution” and legend to be “Temperature”. Tooltip and the annotation will indicate the year 2019 as well. As for the scene, this parameter selection will determine a colour scale of red on the map chart with a dataset dated 2019 (17).</w:t>
+        <w:t>Annotations are utilise in this map chart, coloured similarly with the map for easy viewing. They are useful in pointing out important parts of the chart and bringing audience’s attention to those areas (12). The template used for these annotations are precise point labelling</w:t>
+      </w:r>
+      <w:r>
+        <w:rPr>
+          <w:rFonts w:ascii="Times New Roman" w:hAnsi="Times New Roman" w:cs="Times New Roman"/>
+        </w:rPr>
+        <w:t xml:space="preserve"> with an angled line for pointing and a horizontal one for placing descriptions</w:t>
+      </w:r>
+      <w:r>
+        <w:rPr>
+          <w:rFonts w:ascii="Times New Roman" w:hAnsi="Times New Roman" w:cs="Times New Roman"/>
+        </w:rPr>
+        <w:t xml:space="preserve"> (13). All 8 map scenes have annotations in them, pointing the</w:t>
+      </w:r>
+      <w:r>
+        <w:rPr>
+          <w:rFonts w:ascii="Times New Roman" w:hAnsi="Times New Roman" w:cs="Times New Roman"/>
+        </w:rPr>
+        <w:t xml:space="preserve"> country</w:t>
+      </w:r>
+      <w:r>
+        <w:rPr>
+          <w:rFonts w:ascii="Times New Roman" w:hAnsi="Times New Roman" w:cs="Times New Roman"/>
+        </w:rPr>
+        <w:t xml:space="preserve"> with the highest value</w:t>
+      </w:r>
+      <w:r>
+        <w:rPr>
+          <w:rFonts w:ascii="Times New Roman" w:hAnsi="Times New Roman" w:cs="Times New Roman"/>
+        </w:rPr>
+        <w:t xml:space="preserve">, </w:t>
+      </w:r>
+      <w:r>
+        <w:rPr>
+          <w:rFonts w:ascii="Times New Roman" w:hAnsi="Times New Roman" w:cs="Times New Roman"/>
+        </w:rPr>
+        <w:t>using</w:t>
+      </w:r>
+      <w:r>
+        <w:rPr>
+          <w:rFonts w:ascii="Times New Roman" w:hAnsi="Times New Roman" w:cs="Times New Roman"/>
+        </w:rPr>
+        <w:t xml:space="preserve"> consistent formats, text and colourings (based on the map scale)</w:t>
+      </w:r>
+      <w:r>
+        <w:rPr>
+          <w:rFonts w:ascii="Times New Roman" w:hAnsi="Times New Roman" w:cs="Times New Roman"/>
+        </w:rPr>
+        <w:t xml:space="preserve"> for visual consistency (13)</w:t>
+      </w:r>
+      <w:r>
+        <w:rPr>
+          <w:rFonts w:ascii="Times New Roman" w:hAnsi="Times New Roman" w:cs="Times New Roman"/>
+        </w:rPr>
+        <w:t xml:space="preserve">. They are, thus, effective in bringing users’ attention to important details quickly. This is also mainly because colour scale alone is not adequate for identifying the highest value due to closely similar colours around </w:t>
+      </w:r>
+      <w:r>
+        <w:rPr>
+          <w:rFonts w:ascii="Times New Roman" w:hAnsi="Times New Roman" w:cs="Times New Roman"/>
+        </w:rPr>
+        <w:t xml:space="preserve">them </w:t>
+      </w:r>
+      <w:r>
+        <w:rPr>
+          <w:rFonts w:ascii="Times New Roman" w:hAnsi="Times New Roman" w:cs="Times New Roman"/>
+        </w:rPr>
+        <w:t>(14).</w:t>
+      </w:r>
+      <w:r>
+        <w:rPr>
+          <w:rFonts w:ascii="Times New Roman" w:hAnsi="Times New Roman" w:cs="Times New Roman"/>
+        </w:rPr>
+        <w:t xml:space="preserve"> </w:t>
       </w:r>
     </w:p>
     <w:p>
@@ -780,7 +908,177 @@
         <w:rPr>
           <w:rFonts w:ascii="Times New Roman" w:hAnsi="Times New Roman" w:cs="Times New Roman"/>
         </w:rPr>
-        <w:t>The visualisation allows for triggers to change the parameter and thus, change in states through user actions event such as button click. Users can c</w:t>
+        <w:t>There are, in total, 2</w:t>
+      </w:r>
+      <w:r>
+        <w:rPr>
+          <w:rFonts w:ascii="Times New Roman" w:hAnsi="Times New Roman" w:cs="Times New Roman"/>
+        </w:rPr>
+        <w:t xml:space="preserve"> pa</w:t>
+      </w:r>
+      <w:r>
+        <w:rPr>
+          <w:rFonts w:ascii="Times New Roman" w:hAnsi="Times New Roman" w:cs="Times New Roman"/>
+        </w:rPr>
+        <w:t>rameters in this visualisation, namely ‘y</w:t>
+      </w:r>
+      <w:r>
+        <w:rPr>
+          <w:rFonts w:ascii="Times New Roman" w:hAnsi="Times New Roman" w:cs="Times New Roman"/>
+        </w:rPr>
+        <w:t>ear</w:t>
+      </w:r>
+      <w:r>
+        <w:rPr>
+          <w:rFonts w:ascii="Times New Roman" w:hAnsi="Times New Roman" w:cs="Times New Roman"/>
+        </w:rPr>
+        <w:t>’ and ‘s</w:t>
+      </w:r>
+      <w:r>
+        <w:rPr>
+          <w:rFonts w:ascii="Times New Roman" w:hAnsi="Times New Roman" w:cs="Times New Roman"/>
+        </w:rPr>
+        <w:t>cale</w:t>
+      </w:r>
+      <w:r>
+        <w:rPr>
+          <w:rFonts w:ascii="Times New Roman" w:hAnsi="Times New Roman" w:cs="Times New Roman"/>
+        </w:rPr>
+        <w:t>’</w:t>
+      </w:r>
+      <w:r>
+        <w:rPr>
+          <w:rFonts w:ascii="Times New Roman" w:hAnsi="Times New Roman" w:cs="Times New Roman"/>
+        </w:rPr>
+        <w:t xml:space="preserve"> (15)</w:t>
+      </w:r>
+      <w:r>
+        <w:rPr>
+          <w:rFonts w:ascii="Times New Roman" w:hAnsi="Times New Roman" w:cs="Times New Roman"/>
+        </w:rPr>
+        <w:t xml:space="preserve">. Each parameter change induces several state changes in the chart, such as the annotations, map title on the top left, label of the legend and the labelling in the map tooltip (16). </w:t>
+      </w:r>
+      <w:r>
+        <w:rPr>
+          <w:rFonts w:ascii="Times New Roman" w:hAnsi="Times New Roman" w:cs="Times New Roman"/>
+        </w:rPr>
+        <w:t>Both</w:t>
+      </w:r>
+      <w:r>
+        <w:rPr>
+          <w:rFonts w:ascii="Times New Roman" w:hAnsi="Times New Roman" w:cs="Times New Roman"/>
+        </w:rPr>
+        <w:t xml:space="preserve"> parameters control</w:t>
+      </w:r>
+      <w:r>
+        <w:rPr>
+          <w:rFonts w:ascii="Times New Roman" w:hAnsi="Times New Roman" w:cs="Times New Roman"/>
+        </w:rPr>
+        <w:t xml:space="preserve"> the state of the map title</w:t>
+      </w:r>
+      <w:r>
+        <w:rPr>
+          <w:rFonts w:ascii="Times New Roman" w:hAnsi="Times New Roman" w:cs="Times New Roman"/>
+        </w:rPr>
+        <w:t>,</w:t>
+      </w:r>
+      <w:r>
+        <w:rPr>
+          <w:rFonts w:ascii="Times New Roman" w:hAnsi="Times New Roman" w:cs="Times New Roman"/>
+        </w:rPr>
+        <w:t xml:space="preserve"> the tooltip</w:t>
+      </w:r>
+      <w:r>
+        <w:rPr>
+          <w:rFonts w:ascii="Times New Roman" w:hAnsi="Times New Roman" w:cs="Times New Roman"/>
+        </w:rPr>
+        <w:t xml:space="preserve"> and legend</w:t>
+      </w:r>
+      <w:r>
+        <w:rPr>
+          <w:rFonts w:ascii="Times New Roman" w:hAnsi="Times New Roman" w:cs="Times New Roman"/>
+        </w:rPr>
+        <w:t xml:space="preserve"> details accordingly to indicate the year</w:t>
+      </w:r>
+      <w:r>
+        <w:rPr>
+          <w:rFonts w:ascii="Times New Roman" w:hAnsi="Times New Roman" w:cs="Times New Roman"/>
+        </w:rPr>
+        <w:t xml:space="preserve"> and scale</w:t>
+      </w:r>
+      <w:r>
+        <w:rPr>
+          <w:rFonts w:ascii="Times New Roman" w:hAnsi="Times New Roman" w:cs="Times New Roman"/>
+        </w:rPr>
+        <w:t xml:space="preserve"> chosen.</w:t>
+      </w:r>
+      <w:r>
+        <w:rPr>
+          <w:rFonts w:ascii="Times New Roman" w:hAnsi="Times New Roman" w:cs="Times New Roman"/>
+        </w:rPr>
+        <w:t xml:space="preserve"> For example, a parameter selection of year 2019 and scale of temperature rise will determine the state of the map label to be “2019 Global Warming Distribution” and legend to be “Temperature”. Tooltip and the annotation will indicate the year 2019 as well. As for the scene, this parameter selection will determine a colour scale of red on the map chart with a dataset dated 2019 (17).</w:t>
+      </w:r>
+    </w:p>
+    <w:p>
+      <w:pPr>
+        <w:jc w:val="both"/>
+        <w:rPr>
+          <w:rFonts w:ascii="Times New Roman" w:hAnsi="Times New Roman" w:cs="Times New Roman"/>
+        </w:rPr>
+      </w:pPr>
+      <w:r>
+        <w:rPr>
+          <w:rFonts w:ascii="Times New Roman" w:hAnsi="Times New Roman" w:cs="Times New Roman"/>
+        </w:rPr>
+        <w:t>The</w:t>
+      </w:r>
+      <w:r>
+        <w:rPr>
+          <w:rFonts w:ascii="Times New Roman" w:hAnsi="Times New Roman" w:cs="Times New Roman"/>
+        </w:rPr>
+        <w:t>re are</w:t>
+      </w:r>
+      <w:r>
+        <w:rPr>
+          <w:rFonts w:ascii="Times New Roman" w:hAnsi="Times New Roman" w:cs="Times New Roman"/>
+        </w:rPr>
+        <w:t xml:space="preserve"> triggers</w:t>
+      </w:r>
+      <w:r>
+        <w:rPr>
+          <w:rFonts w:ascii="Times New Roman" w:hAnsi="Times New Roman" w:cs="Times New Roman"/>
+        </w:rPr>
+        <w:t xml:space="preserve"> in the visualisation which</w:t>
+      </w:r>
+      <w:r>
+        <w:rPr>
+          <w:rFonts w:ascii="Times New Roman" w:hAnsi="Times New Roman" w:cs="Times New Roman"/>
+        </w:rPr>
+        <w:t xml:space="preserve"> </w:t>
+      </w:r>
+      <w:r>
+        <w:rPr>
+          <w:rFonts w:ascii="Times New Roman" w:hAnsi="Times New Roman" w:cs="Times New Roman"/>
+        </w:rPr>
+        <w:t>alter</w:t>
+      </w:r>
+      <w:r>
+        <w:rPr>
+          <w:rFonts w:ascii="Times New Roman" w:hAnsi="Times New Roman" w:cs="Times New Roman"/>
+        </w:rPr>
+        <w:t xml:space="preserve"> the parameter</w:t>
+      </w:r>
+      <w:r>
+        <w:rPr>
+          <w:rFonts w:ascii="Times New Roman" w:hAnsi="Times New Roman" w:cs="Times New Roman"/>
+        </w:rPr>
+        <w:t>s</w:t>
+      </w:r>
+      <w:r>
+        <w:rPr>
+          <w:rFonts w:ascii="Times New Roman" w:hAnsi="Times New Roman" w:cs="Times New Roman"/>
+        </w:rPr>
+        <w:t xml:space="preserve"> and states through user actions event such as button click. Users can c</w:t>
       </w:r>
       <w:r>
         <w:rPr>
@@ -810,7 +1108,37 @@
         <w:rPr>
           <w:rFonts w:ascii="Times New Roman" w:hAnsi="Times New Roman" w:cs="Times New Roman"/>
         </w:rPr>
-        <w:t xml:space="preserve">.  Various affordances are presented to the audience to hint at what functionalities are available for </w:t>
+        <w:t xml:space="preserve">. </w:t>
+      </w:r>
+      <w:r>
+        <w:rPr>
+          <w:rFonts w:ascii="Times New Roman" w:hAnsi="Times New Roman" w:cs="Times New Roman"/>
+        </w:rPr>
+        <w:t>They</w:t>
+      </w:r>
+      <w:r>
+        <w:rPr>
+          <w:rFonts w:ascii="Times New Roman" w:hAnsi="Times New Roman" w:cs="Times New Roman"/>
+        </w:rPr>
+        <w:t xml:space="preserve"> can also hover over countries and stacked bars to alter the text variables and parameters in the tooltip display</w:t>
+      </w:r>
+      <w:r>
+        <w:rPr>
+          <w:rFonts w:ascii="Times New Roman" w:hAnsi="Times New Roman" w:cs="Times New Roman"/>
+        </w:rPr>
+        <w:t xml:space="preserve"> </w:t>
+      </w:r>
+      <w:r>
+        <w:rPr>
+          <w:rFonts w:ascii="Times New Roman" w:hAnsi="Times New Roman" w:cs="Times New Roman"/>
+        </w:rPr>
+        <w:t>(20).</w:t>
+      </w:r>
+      <w:r>
+        <w:rPr>
+          <w:rFonts w:ascii="Times New Roman" w:hAnsi="Times New Roman" w:cs="Times New Roman"/>
+        </w:rPr>
+        <w:t xml:space="preserve"> Various affordances are presented to the audience to hint at what functionalities are available for </w:t>
       </w:r>
       <w:r>
         <w:rPr>
@@ -1114,6 +1442,7 @@
           <w:sz w:val="21"/>
           <w:szCs w:val="21"/>
         </w:rPr>
+        <w:lastRenderedPageBreak/>
         <w:t>C. Narrative Structure</w:t>
       </w:r>
     </w:p>
@@ -1141,7 +1470,6 @@
           <w:sz w:val="23"/>
           <w:szCs w:val="23"/>
         </w:rPr>
-        <w:lastRenderedPageBreak/>
         <w:t>[2 points]</w:t>
       </w:r>
       <w:r>
@@ -1151,27 +1479,7 @@
           <w:sz w:val="23"/>
           <w:szCs w:val="23"/>
         </w:rPr>
-        <w:t xml:space="preserve"> Does the essay indicate which structure the narrative visualization was designed to follow (martini glass, interactive slide </w:t>
-      </w:r>
-      <w:proofErr w:type="gramStart"/>
-      <w:r>
-        <w:rPr>
-          <w:rFonts w:ascii="Times New Roman" w:eastAsia="Times New Roman" w:hAnsi="Times New Roman" w:cs="Times New Roman"/>
-          <w:color w:val="000000"/>
-          <w:sz w:val="23"/>
-          <w:szCs w:val="23"/>
-        </w:rPr>
-        <w:t>show</w:t>
-      </w:r>
-      <w:proofErr w:type="gramEnd"/>
-      <w:r>
-        <w:rPr>
-          <w:rFonts w:ascii="Times New Roman" w:eastAsia="Times New Roman" w:hAnsi="Times New Roman" w:cs="Times New Roman"/>
-          <w:color w:val="000000"/>
-          <w:sz w:val="23"/>
-          <w:szCs w:val="23"/>
-        </w:rPr>
-        <w:t xml:space="preserve"> or drop-down story)?</w:t>
+        <w:t xml:space="preserve"> Does the essay indicate which structure the narrative visualization was designed to follow (martini glass, interactive slide show or drop-down story)?</w:t>
       </w:r>
     </w:p>
     <w:p>
@@ -2022,7 +2330,7 @@
 </file>
 
 <file path=word/numbering.xml><?xml version="1.0" encoding="utf-8"?>
-<w:numbering xmlns:wpc="http://schemas.microsoft.com/office/word/2010/wordprocessingCanvas" xmlns:cx="http://schemas.microsoft.com/office/drawing/2014/chartex" xmlns:mc="http://schemas.openxmlformats.org/markup-compatibility/2006" xmlns:o="urn:schemas-microsoft-com:office:office" xmlns:r="http://schemas.openxmlformats.org/officeDocument/2006/relationships" xmlns:m="http://schemas.openxmlformats.org/officeDocument/2006/math" xmlns:v="urn:schemas-microsoft-com:vml" xmlns:wp14="http://schemas.microsoft.com/office/word/2010/wordprocessingDrawing" xmlns:wp="http://schemas.openxmlformats.org/drawingml/2006/wordprocessingDrawing" xmlns:w10="urn:schemas-microsoft-com:office:word" xmlns:w="http://schemas.openxmlformats.org/wordprocessingml/2006/main" xmlns:w14="http://schemas.microsoft.com/office/word/2010/wordml" xmlns:w15="http://schemas.microsoft.com/office/word/2012/wordml" xmlns:w16se="http://schemas.microsoft.com/office/word/2015/wordml/symex" xmlns:wpg="http://schemas.microsoft.com/office/word/2010/wordprocessingGroup" xmlns:wpi="http://schemas.microsoft.com/office/word/2010/wordprocessingInk" xmlns:wne="http://schemas.microsoft.com/office/word/2006/wordml" xmlns:wps="http://schemas.microsoft.com/office/word/2010/wordprocessingShape" mc:Ignorable="w14 w15 w16se wp14">
+<w:numbering xmlns:wpc="http://schemas.microsoft.com/office/word/2010/wordprocessingCanvas" xmlns:cx="http://schemas.microsoft.com/office/drawing/2014/chartex" xmlns:cx1="http://schemas.microsoft.com/office/drawing/2015/9/8/chartex" xmlns:cx2="http://schemas.microsoft.com/office/drawing/2015/10/21/chartex" xmlns:cx3="http://schemas.microsoft.com/office/drawing/2016/5/9/chartex" xmlns:cx4="http://schemas.microsoft.com/office/drawing/2016/5/10/chartex" xmlns:cx5="http://schemas.microsoft.com/office/drawing/2016/5/11/chartex" xmlns:cx6="http://schemas.microsoft.com/office/drawing/2016/5/12/chartex" xmlns:cx7="http://schemas.microsoft.com/office/drawing/2016/5/13/chartex" xmlns:cx8="http://schemas.microsoft.com/office/drawing/2016/5/14/chartex" xmlns:mc="http://schemas.openxmlformats.org/markup-compatibility/2006" xmlns:aink="http://schemas.microsoft.com/office/drawing/2016/ink" xmlns:am3d="http://schemas.microsoft.com/office/drawing/2017/model3d" xmlns:o="urn:schemas-microsoft-com:office:office" xmlns:oel="http://schemas.microsoft.com/office/2019/extlst" xmlns:r="http://schemas.openxmlformats.org/officeDocument/2006/relationships" xmlns:m="http://schemas.openxmlformats.org/officeDocument/2006/math" xmlns:v="urn:schemas-microsoft-com:vml" xmlns:wp14="http://schemas.microsoft.com/office/word/2010/wordprocessingDrawing" xmlns:wp="http://schemas.openxmlformats.org/drawingml/2006/wordprocessingDrawing" xmlns:w10="urn:schemas-microsoft-com:office:word" xmlns:w="http://schemas.openxmlformats.org/wordprocessingml/2006/main" xmlns:w14="http://schemas.microsoft.com/office/word/2010/wordml" xmlns:w15="http://schemas.microsoft.com/office/word/2012/wordml" xmlns:w16cex="http://schemas.microsoft.com/office/word/2018/wordml/cex" xmlns:w16cid="http://schemas.microsoft.com/office/word/2016/wordml/cid" xmlns:w16="http://schemas.microsoft.com/office/word/2018/wordml" xmlns:w16sdtdh="http://schemas.microsoft.com/office/word/2020/wordml/sdtdatahash" xmlns:w16se="http://schemas.microsoft.com/office/word/2015/wordml/symex" xmlns:wpg="http://schemas.microsoft.com/office/word/2010/wordprocessingGroup" xmlns:wpi="http://schemas.microsoft.com/office/word/2010/wordprocessingInk" xmlns:wne="http://schemas.microsoft.com/office/word/2006/wordml" xmlns:wps="http://schemas.microsoft.com/office/word/2010/wordprocessingShape" mc:Ignorable="w14 w15 w16se w16cid w16 w16cex w16sdtdh wp14">
   <w:abstractNum w:abstractNumId="0" w15:restartNumberingAfterBreak="0">
     <w:nsid w:val="08FB2762"/>
     <w:multiLevelType w:val="multilevel"/>
@@ -3980,62 +4288,62 @@
       </w:pPr>
     </w:lvl>
   </w:abstractNum>
-  <w:num w:numId="1">
+  <w:num w:numId="1" w16cid:durableId="1342854945">
     <w:abstractNumId w:val="10"/>
   </w:num>
-  <w:num w:numId="2">
+  <w:num w:numId="2" w16cid:durableId="1574388881">
     <w:abstractNumId w:val="3"/>
   </w:num>
-  <w:num w:numId="3">
+  <w:num w:numId="3" w16cid:durableId="1341661241">
     <w:abstractNumId w:val="6"/>
   </w:num>
-  <w:num w:numId="4">
+  <w:num w:numId="4" w16cid:durableId="567765670">
     <w:abstractNumId w:val="0"/>
   </w:num>
-  <w:num w:numId="5">
+  <w:num w:numId="5" w16cid:durableId="2096200608">
     <w:abstractNumId w:val="11"/>
   </w:num>
-  <w:num w:numId="6">
+  <w:num w:numId="6" w16cid:durableId="261842910">
     <w:abstractNumId w:val="2"/>
   </w:num>
-  <w:num w:numId="7">
+  <w:num w:numId="7" w16cid:durableId="1405491708">
     <w:abstractNumId w:val="4"/>
   </w:num>
-  <w:num w:numId="8">
+  <w:num w:numId="8" w16cid:durableId="1202132771">
     <w:abstractNumId w:val="13"/>
   </w:num>
-  <w:num w:numId="9">
+  <w:num w:numId="9" w16cid:durableId="593326351">
     <w:abstractNumId w:val="9"/>
   </w:num>
-  <w:num w:numId="10">
+  <w:num w:numId="10" w16cid:durableId="681399144">
     <w:abstractNumId w:val="7"/>
   </w:num>
-  <w:num w:numId="11">
+  <w:num w:numId="11" w16cid:durableId="3748864">
     <w:abstractNumId w:val="12"/>
   </w:num>
-  <w:num w:numId="12">
+  <w:num w:numId="12" w16cid:durableId="1607348762">
     <w:abstractNumId w:val="14"/>
   </w:num>
-  <w:num w:numId="13">
+  <w:num w:numId="13" w16cid:durableId="1545480533">
     <w:abstractNumId w:val="16"/>
   </w:num>
-  <w:num w:numId="14">
+  <w:num w:numId="14" w16cid:durableId="1196427259">
     <w:abstractNumId w:val="15"/>
   </w:num>
-  <w:num w:numId="15">
+  <w:num w:numId="15" w16cid:durableId="111945283">
     <w:abstractNumId w:val="1"/>
   </w:num>
-  <w:num w:numId="16">
+  <w:num w:numId="16" w16cid:durableId="1622109032">
     <w:abstractNumId w:val="5"/>
   </w:num>
-  <w:num w:numId="17">
+  <w:num w:numId="17" w16cid:durableId="1232689429">
     <w:abstractNumId w:val="8"/>
   </w:num>
 </w:numbering>
 </file>
 
 <file path=word/styles.xml><?xml version="1.0" encoding="utf-8"?>
-<w:styles xmlns:mc="http://schemas.openxmlformats.org/markup-compatibility/2006" xmlns:r="http://schemas.openxmlformats.org/officeDocument/2006/relationships" xmlns:w="http://schemas.openxmlformats.org/wordprocessingml/2006/main" xmlns:w14="http://schemas.microsoft.com/office/word/2010/wordml" xmlns:w15="http://schemas.microsoft.com/office/word/2012/wordml" xmlns:w16se="http://schemas.microsoft.com/office/word/2015/wordml/symex" mc:Ignorable="w14 w15 w16se">
+<w:styles xmlns:mc="http://schemas.openxmlformats.org/markup-compatibility/2006" xmlns:r="http://schemas.openxmlformats.org/officeDocument/2006/relationships" xmlns:w="http://schemas.openxmlformats.org/wordprocessingml/2006/main" xmlns:w14="http://schemas.microsoft.com/office/word/2010/wordml" xmlns:w15="http://schemas.microsoft.com/office/word/2012/wordml" xmlns:w16cex="http://schemas.microsoft.com/office/word/2018/wordml/cex" xmlns:w16cid="http://schemas.microsoft.com/office/word/2016/wordml/cid" xmlns:w16="http://schemas.microsoft.com/office/word/2018/wordml" xmlns:w16sdtdh="http://schemas.microsoft.com/office/word/2020/wordml/sdtdatahash" xmlns:w16se="http://schemas.microsoft.com/office/word/2015/wordml/symex" mc:Ignorable="w14 w15 w16se w16cid w16 w16cex w16sdtdh">
   <w:docDefaults>
     <w:rPrDefault>
       <w:rPr>
@@ -4051,7 +4359,7 @@
       </w:pPr>
     </w:pPrDefault>
   </w:docDefaults>
-  <w:latentStyles w:defLockedState="0" w:defUIPriority="99" w:defSemiHidden="0" w:defUnhideWhenUsed="0" w:defQFormat="0" w:count="371">
+  <w:latentStyles w:defLockedState="0" w:defUIPriority="99" w:defSemiHidden="0" w:defUnhideWhenUsed="0" w:defQFormat="0" w:count="376">
     <w:lsdException w:name="Normal" w:uiPriority="0" w:qFormat="1"/>
     <w:lsdException w:name="heading 1" w:uiPriority="9" w:qFormat="1"/>
     <w:lsdException w:name="heading 2" w:semiHidden="1" w:uiPriority="9" w:unhideWhenUsed="1" w:qFormat="1"/>
@@ -4157,7 +4465,6 @@
     <w:lsdException w:name="HTML Sample" w:semiHidden="1" w:unhideWhenUsed="1"/>
     <w:lsdException w:name="HTML Typewriter" w:semiHidden="1" w:unhideWhenUsed="1"/>
     <w:lsdException w:name="HTML Variable" w:semiHidden="1" w:unhideWhenUsed="1"/>
-    <w:lsdException w:name="Normal Table" w:semiHidden="1" w:unhideWhenUsed="1"/>
     <w:lsdException w:name="annotation subject" w:semiHidden="1" w:unhideWhenUsed="1"/>
     <w:lsdException w:name="No List" w:semiHidden="1" w:unhideWhenUsed="1"/>
     <w:lsdException w:name="Outline List 1" w:semiHidden="1" w:unhideWhenUsed="1"/>
@@ -4200,11 +4507,8 @@
     <w:lsdException w:name="Table Contemporary" w:semiHidden="1" w:unhideWhenUsed="1"/>
     <w:lsdException w:name="Table Elegant" w:semiHidden="1" w:unhideWhenUsed="1"/>
     <w:lsdException w:name="Table Professional" w:semiHidden="1" w:unhideWhenUsed="1"/>
-    <w:lsdException w:name="Table Subtle 1" w:semiHidden="1" w:unhideWhenUsed="1"/>
     <w:lsdException w:name="Table Subtle 2" w:semiHidden="1" w:unhideWhenUsed="1"/>
     <w:lsdException w:name="Table Web 1" w:semiHidden="1" w:unhideWhenUsed="1"/>
-    <w:lsdException w:name="Table Web 2" w:semiHidden="1" w:unhideWhenUsed="1"/>
-    <w:lsdException w:name="Table Web 3" w:semiHidden="1" w:unhideWhenUsed="1"/>
     <w:lsdException w:name="Balloon Text" w:semiHidden="1" w:unhideWhenUsed="1"/>
     <w:lsdException w:name="Table Grid" w:uiPriority="39"/>
     <w:lsdException w:name="Table Theme" w:semiHidden="1" w:unhideWhenUsed="1"/>
@@ -4423,6 +4727,11 @@
     <w:lsdException w:name="List Table 5 Dark Accent 6" w:uiPriority="50"/>
     <w:lsdException w:name="List Table 6 Colorful Accent 6" w:uiPriority="51"/>
     <w:lsdException w:name="List Table 7 Colorful Accent 6" w:uiPriority="52"/>
+    <w:lsdException w:name="Mention" w:semiHidden="1" w:unhideWhenUsed="1"/>
+    <w:lsdException w:name="Smart Hyperlink" w:semiHidden="1" w:unhideWhenUsed="1"/>
+    <w:lsdException w:name="Hashtag" w:semiHidden="1" w:unhideWhenUsed="1"/>
+    <w:lsdException w:name="Unresolved Mention" w:semiHidden="1" w:unhideWhenUsed="1"/>
+    <w:lsdException w:name="Smart Link" w:semiHidden="1" w:unhideWhenUsed="1"/>
   </w:latentStyles>
   <w:style w:type="paragraph" w:default="1" w:styleId="Normal">
     <w:name w:val="Normal"/>

</xml_diff>